<commit_message>
Fixed #300 The page count is incorrect when 'newPage'.asPagination () is set.
</commit_message>
<xml_diff>
--- a/tests/org.obeonetwork.m2doc.tests/resources/paginationServices/newPageInRepetitionWithPageCountInFooter/newPageInRepetitionWithPageCountInFooter-expected-generation.docx
+++ b/tests/org.obeonetwork.m2doc.tests/resources/paginationServices/newPageInRepetitionWithPageCountInFooter/newPageInRepetitionWithPageCountInFooter-expected-generation.docx
@@ -22,22 +22,34 @@
     </w:p>
     <w:p>
       <w:r>
+        <w:t/>
         <w:br w:type="page"/>
+      </w:r>
+    </w:p>
+    <w:p>
+      <w:r>
         <w:t>Page2</w:t>
       </w:r>
     </w:p>
     <w:p>
       <w:r>
+        <w:t/>
         <w:br w:type="page"/>
+      </w:r>
+    </w:p>
+    <w:p>
+      <w:r>
+        <w:t>Page3</w:t>
+      </w:r>
+    </w:p>
+    <w:p>
+      <w:r>
+        <w:t/>
         <w:br w:type="page"/>
-        <w:t>Page3</w:t>
-      </w:r>
-    </w:p>
-    <w:p>
-      <w:r>
-        <w:br w:type="page"/>
-        <w:br w:type="page"/>
-        <w:br w:type="page"/>
+      </w:r>
+    </w:p>
+    <w:p>
+      <w:r>
         <w:t>Page4</w:t>
       </w:r>
     </w:p>

</xml_diff>